<commit_message>
add overview use case
</commit_message>
<xml_diff>
--- a/Source/Document/Use-case/shoppingUseCaseSpec.docx
+++ b/Source/Document/Use-case/shoppingUseCaseSpec.docx
@@ -2,11 +2,86 @@
 <file path=word/document.xml><?xml version="1.0" encoding="utf-8"?>
 <w:document xmlns:wpc="http://schemas.microsoft.com/office/word/2010/wordprocessingCanvas" xmlns:mc="http://schemas.openxmlformats.org/markup-compatibility/2006" xmlns:o="urn:schemas-microsoft-com:office:office" xmlns:r="http://schemas.openxmlformats.org/officeDocument/2006/relationships" xmlns:m="http://schemas.openxmlformats.org/officeDocument/2006/math" xmlns:v="urn:schemas-microsoft-com:vml" xmlns:wp14="http://schemas.microsoft.com/office/word/2010/wordprocessingDrawing" xmlns:wp="http://schemas.openxmlformats.org/drawingml/2006/wordprocessingDrawing" xmlns:w10="urn:schemas-microsoft-com:office:word" xmlns:w="http://schemas.openxmlformats.org/wordprocessingml/2006/main" xmlns:w14="http://schemas.microsoft.com/office/word/2010/wordml" xmlns:w15="http://schemas.microsoft.com/office/word/2012/wordml" xmlns:wpg="http://schemas.microsoft.com/office/word/2010/wordprocessingGroup" xmlns:wpi="http://schemas.microsoft.com/office/word/2010/wordprocessingInk" xmlns:wne="http://schemas.microsoft.com/office/word/2006/wordml" xmlns:wps="http://schemas.microsoft.com/office/word/2010/wordprocessingShape" mc:Ignorable="w14 w15 wp14">
   <w:body>
+    <w:p/>
+    <w:p/>
+    <w:p>
+      <w:pPr>
+        <w:rPr>
+          <w:b/>
+        </w:rPr>
+      </w:pPr>
+      <w:r>
+        <w:rPr>
+          <w:b/>
+        </w:rPr>
+        <w:t>Overview use case</w:t>
+      </w:r>
+    </w:p>
+    <w:p/>
     <w:p>
       <w:r>
         <w:rPr>
           <w:noProof/>
         </w:rPr>
+        <w:drawing>
+          <wp:inline distT="0" distB="0" distL="0" distR="0">
+            <wp:extent cx="5943600" cy="4113410"/>
+            <wp:effectExtent l="0" t="0" r="0" b="1905"/>
+            <wp:docPr id="6" name="Picture 6" descr="D:\Final Project\CP\Source\Document\Use-case\11304542_880785368635287_507350156_n.jpg"/>
+            <wp:cNvGraphicFramePr>
+              <a:graphicFrameLocks xmlns:a="http://schemas.openxmlformats.org/drawingml/2006/main" noChangeAspect="1"/>
+            </wp:cNvGraphicFramePr>
+            <a:graphic xmlns:a="http://schemas.openxmlformats.org/drawingml/2006/main">
+              <a:graphicData uri="http://schemas.openxmlformats.org/drawingml/2006/picture">
+                <pic:pic xmlns:pic="http://schemas.openxmlformats.org/drawingml/2006/picture">
+                  <pic:nvPicPr>
+                    <pic:cNvPr id="0" name="Picture 1" descr="D:\Final Project\CP\Source\Document\Use-case\11304542_880785368635287_507350156_n.jpg"/>
+                    <pic:cNvPicPr>
+                      <a:picLocks noChangeAspect="1" noChangeArrowheads="1"/>
+                    </pic:cNvPicPr>
+                  </pic:nvPicPr>
+                  <pic:blipFill>
+                    <a:blip r:embed="rId5">
+                      <a:extLst>
+                        <a:ext uri="{28A0092B-C50C-407E-A947-70E740481C1C}">
+                          <a14:useLocalDpi xmlns:a14="http://schemas.microsoft.com/office/drawing/2010/main" val="0"/>
+                        </a:ext>
+                      </a:extLst>
+                    </a:blip>
+                    <a:srcRect/>
+                    <a:stretch>
+                      <a:fillRect/>
+                    </a:stretch>
+                  </pic:blipFill>
+                  <pic:spPr bwMode="auto">
+                    <a:xfrm>
+                      <a:off x="0" y="0"/>
+                      <a:ext cx="5943600" cy="4113410"/>
+                    </a:xfrm>
+                    <a:prstGeom prst="rect">
+                      <a:avLst/>
+                    </a:prstGeom>
+                    <a:noFill/>
+                    <a:ln>
+                      <a:noFill/>
+                    </a:ln>
+                  </pic:spPr>
+                </pic:pic>
+              </a:graphicData>
+            </a:graphic>
+          </wp:inline>
+        </w:drawing>
+      </w:r>
+    </w:p>
+    <w:p/>
+    <w:p/>
+    <w:p/>
+    <w:p>
+      <w:r>
+        <w:rPr>
+          <w:noProof/>
+        </w:rPr>
+        <w:lastRenderedPageBreak/>
         <w:drawing>
           <wp:inline distT="0" distB="0" distL="0" distR="0" wp14:anchorId="4DF83042" wp14:editId="45602F77">
             <wp:extent cx="5753100" cy="2438400"/>
@@ -25,7 +100,7 @@
                     </pic:cNvPicPr>
                   </pic:nvPicPr>
                   <pic:blipFill>
-                    <a:blip r:embed="rId5">
+                    <a:blip r:embed="rId6">
                       <a:extLst>
                         <a:ext uri="{28A0092B-C50C-407E-A947-70E740481C1C}">
                           <a14:useLocalDpi xmlns:a14="http://schemas.microsoft.com/office/drawing/2010/main" val="0"/>
@@ -56,6 +131,8 @@
           </wp:inline>
         </w:drawing>
       </w:r>
+      <w:bookmarkStart w:id="0" w:name="_GoBack"/>
+      <w:bookmarkEnd w:id="0"/>
     </w:p>
     <w:tbl>
       <w:tblPr>
@@ -519,7 +596,10 @@
               </w:numPr>
             </w:pPr>
             <w:r>
-              <w:t>User can search product to get product’s information: name.</w:t>
+              <w:t xml:space="preserve">User can search product to </w:t>
+            </w:r>
+            <w:r>
+              <w:t>get product’s information.</w:t>
             </w:r>
           </w:p>
           <w:p>
@@ -535,12 +615,7 @@
               <w:t>User</w:t>
             </w:r>
             <w:r>
-              <w:t xml:space="preserve"> select category in combo</w:t>
-            </w:r>
-            <w:bookmarkStart w:id="0" w:name="_GoBack"/>
-            <w:bookmarkEnd w:id="0"/>
-            <w:r>
-              <w:t>box and</w:t>
+              <w:t xml:space="preserve"> select category in combobox and</w:t>
             </w:r>
             <w:r>
               <w:t xml:space="preserve"> inputs to a blank textbox then click search icon button.</w:t>
@@ -1180,7 +1255,7 @@
                     </pic:cNvPicPr>
                   </pic:nvPicPr>
                   <pic:blipFill>
-                    <a:blip r:embed="rId6">
+                    <a:blip r:embed="rId7">
                       <a:extLst>
                         <a:ext uri="{28A0092B-C50C-407E-A947-70E740481C1C}">
                           <a14:useLocalDpi xmlns:a14="http://schemas.microsoft.com/office/drawing/2010/main" val="0"/>
@@ -1928,12 +2003,16 @@
                 </w:p>
                 <w:p>
                   <w:pPr>
-                    <w:pStyle w:val="TableofFigures"/>
-                    <w:spacing w:line="240" w:lineRule="auto"/>
-                    <w:rPr>
-                      <w:rFonts w:ascii="Cambria" w:hAnsi="Cambria"/>
-                    </w:rPr>
+                    <w:pStyle w:val="ListParagraph"/>
+                    <w:widowControl w:val="0"/>
+                    <w:numPr>
+                      <w:ilvl w:val="0"/>
+                      <w:numId w:val="6"/>
+                    </w:numPr>
                   </w:pPr>
+                  <w:r>
+                    <w:t xml:space="preserve">  </w:t>
+                  </w:r>
                   <w:r>
                     <w:t>“Add To Cart” button.</w:t>
                   </w:r>
@@ -2012,7 +2091,19 @@
             </w:r>
             <w:proofErr w:type="gramEnd"/>
             <w:r>
-              <w:t xml:space="preserve"> Cart (User click Add To Cart button).</w:t>
+              <w:t xml:space="preserve"> Cart (User click </w:t>
+            </w:r>
+            <w:r>
+              <w:t>“</w:t>
+            </w:r>
+            <w:r>
+              <w:t>Add To Cart</w:t>
+            </w:r>
+            <w:r>
+              <w:t>”</w:t>
+            </w:r>
+            <w:r>
+              <w:t xml:space="preserve"> button).</w:t>
             </w:r>
           </w:p>
           <w:p>
@@ -2070,7 +2161,7 @@
                     </pic:cNvPicPr>
                   </pic:nvPicPr>
                   <pic:blipFill>
-                    <a:blip r:embed="rId7">
+                    <a:blip r:embed="rId8">
                       <a:extLst>
                         <a:ext uri="{28A0092B-C50C-407E-A947-70E740481C1C}">
                           <a14:useLocalDpi xmlns:a14="http://schemas.microsoft.com/office/drawing/2010/main" val="0"/>
@@ -2879,7 +2970,7 @@
                     </pic:cNvPicPr>
                   </pic:nvPicPr>
                   <pic:blipFill>
-                    <a:blip r:embed="rId8">
+                    <a:blip r:embed="rId9">
                       <a:extLst>
                         <a:ext uri="{28A0092B-C50C-407E-A947-70E740481C1C}">
                           <a14:useLocalDpi xmlns:a14="http://schemas.microsoft.com/office/drawing/2010/main" val="0"/>
@@ -3681,7 +3772,7 @@
                     </pic:cNvPicPr>
                   </pic:nvPicPr>
                   <pic:blipFill>
-                    <a:blip r:embed="rId9">
+                    <a:blip r:embed="rId10">
                       <a:extLst>
                         <a:ext uri="{28A0092B-C50C-407E-A947-70E740481C1C}">
                           <a14:useLocalDpi xmlns:a14="http://schemas.microsoft.com/office/drawing/2010/main" val="0"/>
@@ -4651,15 +4742,10 @@
               </w:numPr>
             </w:pPr>
             <w:r>
-              <w:t xml:space="preserve">Product has been </w:t>
-            </w:r>
-            <w:proofErr w:type="gramStart"/>
-            <w:r>
-              <w:t>deleted  will</w:t>
-            </w:r>
-            <w:proofErr w:type="gramEnd"/>
-            <w:r>
-              <w:t xml:space="preserve"> not appear in User’s cart.</w:t>
+              <w:t xml:space="preserve">Product has been deleted </w:t>
+            </w:r>
+            <w:r>
+              <w:t>will not appear in User’s cart.</w:t>
             </w:r>
           </w:p>
         </w:tc>

</xml_diff>

<commit_message>
update shopping use case
</commit_message>
<xml_diff>
--- a/Source/Document/Use-case/shoppingUseCaseSpec.docx
+++ b/Source/Document/Use-case/shoppingUseCaseSpec.docx
@@ -25,9 +25,9 @@
         </w:rPr>
         <w:drawing>
           <wp:inline distT="0" distB="0" distL="0" distR="0">
-            <wp:extent cx="5943600" cy="4113410"/>
-            <wp:effectExtent l="0" t="0" r="0" b="1905"/>
-            <wp:docPr id="6" name="Picture 6" descr="D:\Final Project\CP\Source\Document\Use-case\11304542_880785368635287_507350156_n.jpg"/>
+            <wp:extent cx="5943600" cy="4111925"/>
+            <wp:effectExtent l="0" t="0" r="0" b="3175"/>
+            <wp:docPr id="7" name="Picture 7" descr="C:\Users\HoangNHSE61007\Desktop\FP\usecase\shoppingOnlineDiagram.png"/>
             <wp:cNvGraphicFramePr>
               <a:graphicFrameLocks xmlns:a="http://schemas.openxmlformats.org/drawingml/2006/main" noChangeAspect="1"/>
             </wp:cNvGraphicFramePr>
@@ -35,7 +35,7 @@
               <a:graphicData uri="http://schemas.openxmlformats.org/drawingml/2006/picture">
                 <pic:pic xmlns:pic="http://schemas.openxmlformats.org/drawingml/2006/picture">
                   <pic:nvPicPr>
-                    <pic:cNvPr id="0" name="Picture 1" descr="D:\Final Project\CP\Source\Document\Use-case\11304542_880785368635287_507350156_n.jpg"/>
+                    <pic:cNvPr id="0" name="Picture 1" descr="C:\Users\HoangNHSE61007\Desktop\FP\usecase\shoppingOnlineDiagram.png"/>
                     <pic:cNvPicPr>
                       <a:picLocks noChangeAspect="1" noChangeArrowheads="1"/>
                     </pic:cNvPicPr>
@@ -56,7 +56,7 @@
                   <pic:spPr bwMode="auto">
                     <a:xfrm>
                       <a:off x="0" y="0"/>
-                      <a:ext cx="5943600" cy="4113410"/>
+                      <a:ext cx="5943600" cy="4111925"/>
                     </a:xfrm>
                     <a:prstGeom prst="rect">
                       <a:avLst/>
@@ -76,17 +76,39 @@
     <w:p/>
     <w:p/>
     <w:p/>
+    <w:p/>
+    <w:p/>
+    <w:p/>
+    <w:p/>
+    <w:p/>
+    <w:p/>
+    <w:p/>
+    <w:p/>
+    <w:p>
+      <w:pPr>
+        <w:rPr>
+          <w:b/>
+        </w:rPr>
+      </w:pPr>
+      <w:r>
+        <w:rPr>
+          <w:b/>
+        </w:rPr>
+        <w:lastRenderedPageBreak/>
+        <w:t>Search Product Use Case</w:t>
+      </w:r>
+    </w:p>
+    <w:p/>
     <w:p>
       <w:r>
         <w:rPr>
           <w:noProof/>
         </w:rPr>
-        <w:lastRenderedPageBreak/>
         <w:drawing>
-          <wp:inline distT="0" distB="0" distL="0" distR="0" wp14:anchorId="4DF83042" wp14:editId="45602F77">
+          <wp:inline distT="0" distB="0" distL="0" distR="0">
             <wp:extent cx="5753100" cy="2438400"/>
             <wp:effectExtent l="0" t="0" r="0" b="0"/>
-            <wp:docPr id="2" name="Picture 2" descr="C:\Users\HoangNHSE61007\Desktop\FP\usecase\searchProduct.png"/>
+            <wp:docPr id="8" name="Picture 8" descr="C:\Users\HoangNHSE61007\Desktop\FP\usecase\searchProduct.png"/>
             <wp:cNvGraphicFramePr>
               <a:graphicFrameLocks xmlns:a="http://schemas.openxmlformats.org/drawingml/2006/main" noChangeAspect="1"/>
             </wp:cNvGraphicFramePr>
@@ -131,8 +153,6 @@
           </wp:inline>
         </w:drawing>
       </w:r>
-      <w:bookmarkStart w:id="0" w:name="_GoBack"/>
-      <w:bookmarkEnd w:id="0"/>
     </w:p>
     <w:tbl>
       <w:tblPr>
@@ -269,7 +289,10 @@
                   <w:widowControl w:val="0"/>
                 </w:pPr>
                 <w:r>
-                  <w:t>1.0</w:t>
+                  <w:t>2</w:t>
+                </w:r>
+                <w:r>
+                  <w:t>.0</w:t>
                 </w:r>
               </w:p>
             </w:tc>
@@ -615,7 +638,15 @@
               <w:t>User</w:t>
             </w:r>
             <w:r>
-              <w:t xml:space="preserve"> select category in combobox and</w:t>
+              <w:t xml:space="preserve"> select category in </w:t>
+            </w:r>
+            <w:proofErr w:type="spellStart"/>
+            <w:r>
+              <w:t>combobox</w:t>
+            </w:r>
+            <w:proofErr w:type="spellEnd"/>
+            <w:r>
+              <w:t xml:space="preserve"> and</w:t>
             </w:r>
             <w:r>
               <w:t xml:space="preserve"> inputs to a blank textbox then click search icon button.</w:t>
@@ -656,6 +687,7 @@
               <w:rPr>
                 <w:b/>
               </w:rPr>
+              <w:lastRenderedPageBreak/>
               <w:t>Post Conditions</w:t>
             </w:r>
             <w:r>
@@ -696,7 +728,6 @@
               <w:rPr>
                 <w:b/>
               </w:rPr>
-              <w:lastRenderedPageBreak/>
               <w:t>Main Success Scenario</w:t>
             </w:r>
             <w:r>
@@ -887,8 +918,32 @@
                   <w:pPr>
                     <w:widowControl w:val="0"/>
                   </w:pPr>
+                </w:p>
+                <w:p>
+                  <w:pPr>
+                    <w:widowControl w:val="0"/>
+                  </w:pPr>
+                  <w:r>
+                    <w:t>[E</w:t>
+                  </w:r>
+                  <w:r>
+                    <w:t>xception 1]</w:t>
+                  </w:r>
+                </w:p>
+                <w:p>
+                  <w:pPr>
+                    <w:widowControl w:val="0"/>
+                  </w:pPr>
                   <w:r>
                     <w:t>System will show a list of product as a grid and order by product name.</w:t>
+                  </w:r>
+                </w:p>
+                <w:p>
+                  <w:pPr>
+                    <w:widowControl w:val="0"/>
+                  </w:pPr>
+                  <w:r>
+                    <w:t>[Alternative 1]</w:t>
                   </w:r>
                 </w:p>
               </w:tc>
@@ -1013,6 +1068,11 @@
                   <w:pPr>
                     <w:widowControl w:val="0"/>
                   </w:pPr>
+                </w:p>
+                <w:p>
+                  <w:pPr>
+                    <w:widowControl w:val="0"/>
+                  </w:pPr>
                   <w:r>
                     <w:t>System will show a message: “No result found.”</w:t>
                   </w:r>
@@ -1127,7 +1187,10 @@
                     <w:widowControl w:val="0"/>
                   </w:pPr>
                   <w:r>
-                    <w:t>The connection is lost or store has no information.</w:t>
+                    <w:t>The connection is lost</w:t>
+                  </w:r>
+                  <w:r>
+                    <w:t>.</w:t>
                   </w:r>
                 </w:p>
               </w:tc>
@@ -1139,8 +1202,13 @@
                   <w:pPr>
                     <w:widowControl w:val="0"/>
                   </w:pPr>
-                  <w:r>
-                    <w:t>Show error message: “No internet connection or no result.”</w:t>
+                </w:p>
+                <w:p>
+                  <w:pPr>
+                    <w:widowControl w:val="0"/>
+                  </w:pPr>
+                  <w:r>
+                    <w:t>Show error message: “No internet connection.”</w:t>
                   </w:r>
                 </w:p>
               </w:tc>
@@ -1186,6 +1254,7 @@
               <w:rPr>
                 <w:b/>
               </w:rPr>
+              <w:lastRenderedPageBreak/>
               <w:t>Business Rules</w:t>
             </w:r>
             <w:r>
@@ -1231,12 +1300,26 @@
     <w:p/>
     <w:p/>
     <w:p/>
+    <w:p/>
+    <w:p>
+      <w:pPr>
+        <w:rPr>
+          <w:b/>
+        </w:rPr>
+      </w:pPr>
+      <w:r>
+        <w:rPr>
+          <w:b/>
+        </w:rPr>
+        <w:t>View Detail Use Case</w:t>
+      </w:r>
+    </w:p>
+    <w:p/>
     <w:p>
       <w:r>
         <w:rPr>
           <w:noProof/>
         </w:rPr>
-        <w:lastRenderedPageBreak/>
         <w:drawing>
           <wp:inline distT="0" distB="0" distL="0" distR="0" wp14:anchorId="4486637C" wp14:editId="72A359AB">
             <wp:extent cx="5448300" cy="2171700"/>
@@ -1422,7 +1505,10 @@
                   <w:widowControl w:val="0"/>
                 </w:pPr>
                 <w:r>
-                  <w:t>1.0</w:t>
+                  <w:t>2</w:t>
+                </w:r>
+                <w:r>
+                  <w:t>.0</w:t>
                 </w:r>
               </w:p>
             </w:tc>
@@ -1703,6 +1789,7 @@
               <w:rPr>
                 <w:b/>
               </w:rPr>
+              <w:lastRenderedPageBreak/>
               <w:t>Goal</w:t>
             </w:r>
             <w:r>
@@ -1904,7 +1991,6 @@
                     <w:jc w:val="right"/>
                   </w:pPr>
                   <w:r>
-                    <w:lastRenderedPageBreak/>
                     <w:t>1</w:t>
                   </w:r>
                 </w:p>
@@ -1923,6 +2009,16 @@
                 <w:tcPr>
                   <w:tcW w:w="4548" w:type="dxa"/>
                 </w:tcPr>
+                <w:p>
+                  <w:pPr>
+                    <w:widowControl w:val="0"/>
+                  </w:pPr>
+                </w:p>
+                <w:p>
+                  <w:pPr>
+                    <w:widowControl w:val="0"/>
+                  </w:pPr>
+                </w:p>
                 <w:p>
                   <w:pPr>
                     <w:widowControl w:val="0"/>
@@ -2014,7 +2110,15 @@
                     <w:t xml:space="preserve">  </w:t>
                   </w:r>
                   <w:r>
-                    <w:t>“Add To Cart” button.</w:t>
+                    <w:t xml:space="preserve">“Add </w:t>
+                  </w:r>
+                  <w:proofErr w:type="gramStart"/>
+                  <w:r>
+                    <w:t>To</w:t>
+                  </w:r>
+                  <w:proofErr w:type="gramEnd"/>
+                  <w:r>
+                    <w:t xml:space="preserve"> Cart” button.</w:t>
                   </w:r>
                 </w:p>
               </w:tc>
@@ -2138,6 +2242,38 @@
     </w:tbl>
     <w:p/>
     <w:p/>
+    <w:p>
+      <w:pPr>
+        <w:rPr>
+          <w:noProof/>
+        </w:rPr>
+      </w:pPr>
+    </w:p>
+    <w:p>
+      <w:pPr>
+        <w:rPr>
+          <w:b/>
+          <w:noProof/>
+        </w:rPr>
+      </w:pPr>
+      <w:r>
+        <w:rPr>
+          <w:b/>
+          <w:noProof/>
+        </w:rPr>
+        <w:lastRenderedPageBreak/>
+        <w:t>Add To Cart Use Case</w:t>
+      </w:r>
+    </w:p>
+    <w:p>
+      <w:pPr>
+        <w:rPr>
+          <w:noProof/>
+        </w:rPr>
+      </w:pPr>
+      <w:bookmarkStart w:id="0" w:name="_GoBack"/>
+      <w:bookmarkEnd w:id="0"/>
+    </w:p>
     <w:p>
       <w:r>
         <w:rPr>
@@ -2193,6 +2329,10 @@
         </w:drawing>
       </w:r>
     </w:p>
+    <w:p/>
+    <w:p/>
+    <w:p/>
+    <w:p/>
     <w:tbl>
       <w:tblPr>
         <w:tblStyle w:val="TableGrid"/>
@@ -2328,7 +2468,10 @@
                   <w:widowControl w:val="0"/>
                 </w:pPr>
                 <w:r>
-                  <w:t>1.0</w:t>
+                  <w:t>2</w:t>
+                </w:r>
+                <w:r>
+                  <w:t>.0</w:t>
                 </w:r>
               </w:p>
             </w:tc>
@@ -2578,7 +2721,6 @@
                 <w:sz w:val="24"/>
                 <w:szCs w:val="24"/>
               </w:rPr>
-              <w:lastRenderedPageBreak/>
               <w:t>Summary</w:t>
             </w:r>
             <w:r>
@@ -2739,6 +2881,7 @@
               <w:rPr>
                 <w:b/>
               </w:rPr>
+              <w:lastRenderedPageBreak/>
               <w:t>Main Success Scenario</w:t>
             </w:r>
             <w:r>
@@ -2829,7 +2972,22 @@
                 </w:tcPr>
                 <w:p>
                   <w:r>
-                    <w:t>User Add To Cart button</w:t>
+                    <w:t xml:space="preserve">User </w:t>
+                  </w:r>
+                  <w:r>
+                    <w:t>clicks “</w:t>
+                  </w:r>
+                  <w:r>
+                    <w:t>Add To Cart</w:t>
+                  </w:r>
+                  <w:r>
+                    <w:t>”</w:t>
+                  </w:r>
+                  <w:r>
+                    <w:t xml:space="preserve"> button</w:t>
+                  </w:r>
+                  <w:r>
+                    <w:t xml:space="preserve"> in product item.</w:t>
                   </w:r>
                 </w:p>
               </w:tc>
@@ -2837,9 +2995,16 @@
                 <w:tcPr>
                   <w:tcW w:w="4548" w:type="dxa"/>
                 </w:tcPr>
+                <w:p/>
+                <w:p/>
                 <w:p>
                   <w:r>
                     <w:t>System notify “Add successfully” to user.</w:t>
+                  </w:r>
+                </w:p>
+                <w:p>
+                  <w:r>
+                    <w:t>[Alternative 1]</w:t>
                   </w:r>
                 </w:p>
               </w:tc>
@@ -2847,13 +3012,13 @@
           </w:tbl>
           <w:p>
             <w:pPr>
-              <w:widowControl w:val="0"/>
-            </w:pPr>
-          </w:p>
-          <w:p>
-            <w:pPr>
               <w:keepNext/>
             </w:pPr>
+          </w:p>
+          <w:p>
+            <w:pPr>
+              <w:keepNext/>
+            </w:pPr>
             <w:r>
               <w:rPr>
                 <w:b/>
@@ -2864,8 +3029,133 @@
               <w:t>:</w:t>
             </w:r>
             <w:r>
-              <w:t xml:space="preserve"> N/A</w:t>
-            </w:r>
+              <w:t xml:space="preserve"> </w:t>
+            </w:r>
+          </w:p>
+          <w:tbl>
+            <w:tblPr>
+              <w:tblStyle w:val="TableGrid"/>
+              <w:tblW w:w="0" w:type="auto"/>
+              <w:tblLook w:val="04A0" w:firstRow="1" w:lastRow="0" w:firstColumn="1" w:lastColumn="0" w:noHBand="0" w:noVBand="1"/>
+            </w:tblPr>
+            <w:tblGrid>
+              <w:gridCol w:w="985"/>
+              <w:gridCol w:w="3240"/>
+              <w:gridCol w:w="4548"/>
+            </w:tblGrid>
+            <w:tr>
+              <w:trPr>
+                <w:cantSplit/>
+              </w:trPr>
+              <w:tc>
+                <w:tcPr>
+                  <w:tcW w:w="985" w:type="dxa"/>
+                  <w:shd w:val="clear" w:color="auto" w:fill="D9D9D9" w:themeFill="background1" w:themeFillShade="D9"/>
+                </w:tcPr>
+                <w:p>
+                  <w:pPr>
+                    <w:widowControl w:val="0"/>
+                    <w:jc w:val="center"/>
+                  </w:pPr>
+                  <w:r>
+                    <w:t>No</w:t>
+                  </w:r>
+                </w:p>
+              </w:tc>
+              <w:tc>
+                <w:tcPr>
+                  <w:tcW w:w="3240" w:type="dxa"/>
+                  <w:shd w:val="clear" w:color="auto" w:fill="D9D9D9" w:themeFill="background1" w:themeFillShade="D9"/>
+                </w:tcPr>
+                <w:p>
+                  <w:pPr>
+                    <w:widowControl w:val="0"/>
+                    <w:jc w:val="center"/>
+                  </w:pPr>
+                  <w:r>
+                    <w:t>Actor Action</w:t>
+                  </w:r>
+                </w:p>
+              </w:tc>
+              <w:tc>
+                <w:tcPr>
+                  <w:tcW w:w="4548" w:type="dxa"/>
+                  <w:shd w:val="clear" w:color="auto" w:fill="D9D9D9" w:themeFill="background1" w:themeFillShade="D9"/>
+                </w:tcPr>
+                <w:p>
+                  <w:pPr>
+                    <w:widowControl w:val="0"/>
+                    <w:jc w:val="center"/>
+                  </w:pPr>
+                  <w:r>
+                    <w:t>System Response</w:t>
+                  </w:r>
+                </w:p>
+              </w:tc>
+            </w:tr>
+            <w:tr>
+              <w:trPr>
+                <w:cantSplit/>
+              </w:trPr>
+              <w:tc>
+                <w:tcPr>
+                  <w:tcW w:w="985" w:type="dxa"/>
+                </w:tcPr>
+                <w:p>
+                  <w:pPr>
+                    <w:widowControl w:val="0"/>
+                    <w:jc w:val="right"/>
+                  </w:pPr>
+                  <w:r>
+                    <w:t>1</w:t>
+                  </w:r>
+                </w:p>
+              </w:tc>
+              <w:tc>
+                <w:tcPr>
+                  <w:tcW w:w="3240" w:type="dxa"/>
+                </w:tcPr>
+                <w:p>
+                  <w:pPr>
+                    <w:widowControl w:val="0"/>
+                  </w:pPr>
+                  <w:r>
+                    <w:t>User clicks “Add To Cart”</w:t>
+                  </w:r>
+                  <w:r>
+                    <w:t xml:space="preserve"> in product item which existed in User’s cart.</w:t>
+                  </w:r>
+                </w:p>
+              </w:tc>
+              <w:tc>
+                <w:tcPr>
+                  <w:tcW w:w="4548" w:type="dxa"/>
+                </w:tcPr>
+                <w:p>
+                  <w:pPr>
+                    <w:widowControl w:val="0"/>
+                  </w:pPr>
+                </w:p>
+                <w:p>
+                  <w:pPr>
+                    <w:widowControl w:val="0"/>
+                  </w:pPr>
+                </w:p>
+                <w:p>
+                  <w:pPr>
+                    <w:widowControl w:val="0"/>
+                  </w:pPr>
+                  <w:r>
+                    <w:t>System notify “This product is existed in your cart”</w:t>
+                  </w:r>
+                </w:p>
+              </w:tc>
+            </w:tr>
+          </w:tbl>
+          <w:p>
+            <w:pPr>
+              <w:keepNext/>
+            </w:pPr>
           </w:p>
           <w:p>
             <w:pPr>
@@ -2941,6 +3231,8 @@
         </w:tc>
       </w:tr>
     </w:tbl>
+    <w:p/>
+    <w:p/>
     <w:p/>
     <w:p/>
     <w:p/>
@@ -2953,10 +3245,10 @@
         </w:rPr>
         <w:lastRenderedPageBreak/>
         <w:drawing>
-          <wp:inline distT="0" distB="0" distL="0" distR="0" wp14:anchorId="05D51F73" wp14:editId="5C242E0E">
-            <wp:extent cx="5600700" cy="1257300"/>
+          <wp:inline distT="0" distB="0" distL="0" distR="0">
+            <wp:extent cx="4038600" cy="1257300"/>
             <wp:effectExtent l="0" t="0" r="0" b="0"/>
-            <wp:docPr id="4" name="Picture 4" descr="C:\Users\HoangNHSE61007\Desktop\FP\usecase\updateQuantity.png"/>
+            <wp:docPr id="9" name="Picture 9" descr="C:\Users\HoangNHSE61007\Desktop\FP\usecase\DeleteProduct.png"/>
             <wp:cNvGraphicFramePr>
               <a:graphicFrameLocks xmlns:a="http://schemas.openxmlformats.org/drawingml/2006/main" noChangeAspect="1"/>
             </wp:cNvGraphicFramePr>
@@ -2964,7 +3256,7 @@
               <a:graphicData uri="http://schemas.openxmlformats.org/drawingml/2006/picture">
                 <pic:pic xmlns:pic="http://schemas.openxmlformats.org/drawingml/2006/picture">
                   <pic:nvPicPr>
-                    <pic:cNvPr id="0" name="Picture 1" descr="C:\Users\HoangNHSE61007\Desktop\FP\usecase\updateQuantity.png"/>
+                    <pic:cNvPr id="0" name="Picture 3" descr="C:\Users\HoangNHSE61007\Desktop\FP\usecase\DeleteProduct.png"/>
                     <pic:cNvPicPr>
                       <a:picLocks noChangeAspect="1" noChangeArrowheads="1"/>
                     </pic:cNvPicPr>
@@ -2985,7 +3277,7 @@
                   <pic:spPr bwMode="auto">
                     <a:xfrm>
                       <a:off x="0" y="0"/>
-                      <a:ext cx="5600700" cy="1257300"/>
+                      <a:ext cx="4038600" cy="1257300"/>
                     </a:xfrm>
                     <a:prstGeom prst="rect">
                       <a:avLst/>
@@ -3044,811 +3336,6 @@
               <w:sdtPr>
                 <w:alias w:val="UC Number"/>
                 <w:tag w:val="UC Number"/>
-                <w:id w:val="524301227"/>
-                <w:text/>
-              </w:sdtPr>
-              <w:sdtEndPr/>
-              <w:sdtContent>
-                <w:r>
-                  <w:rPr>
-                    <w:lang w:val="en-US"/>
-                  </w:rPr>
-                  <w:t>HPS004</w:t>
-                </w:r>
-              </w:sdtContent>
-            </w:sdt>
-          </w:p>
-        </w:tc>
-      </w:tr>
-      <w:tr>
-        <w:tc>
-          <w:tcPr>
-            <w:tcW w:w="2251" w:type="dxa"/>
-            <w:shd w:val="clear" w:color="auto" w:fill="D9D9D9" w:themeFill="background1" w:themeFillShade="D9"/>
-          </w:tcPr>
-          <w:p>
-            <w:pPr>
-              <w:widowControl w:val="0"/>
-              <w:rPr>
-                <w:b/>
-              </w:rPr>
-            </w:pPr>
-            <w:r>
-              <w:rPr>
-                <w:b/>
-              </w:rPr>
-              <w:t>Use Case No.</w:t>
-            </w:r>
-          </w:p>
-        </w:tc>
-        <w:sdt>
-          <w:sdtPr>
-            <w:alias w:val="UC Number"/>
-            <w:tag w:val="UC Number"/>
-            <w:id w:val="2139219444"/>
-            <w:text/>
-          </w:sdtPr>
-          <w:sdtEndPr/>
-          <w:sdtContent>
-            <w:tc>
-              <w:tcPr>
-                <w:tcW w:w="2251" w:type="dxa"/>
-              </w:tcPr>
-              <w:p>
-                <w:pPr>
-                  <w:widowControl w:val="0"/>
-                </w:pPr>
-                <w:r>
-                  <w:t>HPS004</w:t>
-                </w:r>
-              </w:p>
-            </w:tc>
-          </w:sdtContent>
-        </w:sdt>
-        <w:tc>
-          <w:tcPr>
-            <w:tcW w:w="2251" w:type="dxa"/>
-            <w:shd w:val="clear" w:color="auto" w:fill="D9D9D9" w:themeFill="background1" w:themeFillShade="D9"/>
-          </w:tcPr>
-          <w:p>
-            <w:pPr>
-              <w:widowControl w:val="0"/>
-            </w:pPr>
-            <w:r>
-              <w:t>Use Case Version</w:t>
-            </w:r>
-          </w:p>
-        </w:tc>
-        <w:sdt>
-          <w:sdtPr>
-            <w:alias w:val="UC Version"/>
-            <w:tag w:val="UC Version"/>
-            <w:id w:val="2127729979"/>
-            <w:text/>
-          </w:sdtPr>
-          <w:sdtEndPr/>
-          <w:sdtContent>
-            <w:tc>
-              <w:tcPr>
-                <w:tcW w:w="2251" w:type="dxa"/>
-              </w:tcPr>
-              <w:p>
-                <w:pPr>
-                  <w:widowControl w:val="0"/>
-                </w:pPr>
-                <w:r>
-                  <w:t>1.0</w:t>
-                </w:r>
-              </w:p>
-            </w:tc>
-          </w:sdtContent>
-        </w:sdt>
-      </w:tr>
-      <w:tr>
-        <w:tc>
-          <w:tcPr>
-            <w:tcW w:w="2251" w:type="dxa"/>
-            <w:shd w:val="clear" w:color="auto" w:fill="D9D9D9" w:themeFill="background1" w:themeFillShade="D9"/>
-          </w:tcPr>
-          <w:p>
-            <w:pPr>
-              <w:widowControl w:val="0"/>
-              <w:rPr>
-                <w:b/>
-              </w:rPr>
-            </w:pPr>
-            <w:r>
-              <w:rPr>
-                <w:b/>
-              </w:rPr>
-              <w:t>Use Case Name</w:t>
-            </w:r>
-          </w:p>
-        </w:tc>
-        <w:sdt>
-          <w:sdtPr>
-            <w:alias w:val="UC Name"/>
-            <w:tag w:val="UC Name"/>
-            <w:id w:val="1557209623"/>
-            <w:text/>
-          </w:sdtPr>
-          <w:sdtEndPr/>
-          <w:sdtContent>
-            <w:tc>
-              <w:tcPr>
-                <w:tcW w:w="6753" w:type="dxa"/>
-                <w:gridSpan w:val="3"/>
-              </w:tcPr>
-              <w:p>
-                <w:pPr>
-                  <w:widowControl w:val="0"/>
-                </w:pPr>
-                <w:r>
-                  <w:t>Update Quantity</w:t>
-                </w:r>
-              </w:p>
-            </w:tc>
-          </w:sdtContent>
-        </w:sdt>
-      </w:tr>
-      <w:tr>
-        <w:tc>
-          <w:tcPr>
-            <w:tcW w:w="2251" w:type="dxa"/>
-            <w:shd w:val="clear" w:color="auto" w:fill="D9D9D9" w:themeFill="background1" w:themeFillShade="D9"/>
-          </w:tcPr>
-          <w:p>
-            <w:pPr>
-              <w:widowControl w:val="0"/>
-              <w:rPr>
-                <w:b/>
-              </w:rPr>
-            </w:pPr>
-            <w:r>
-              <w:rPr>
-                <w:b/>
-              </w:rPr>
-              <w:t>Author</w:t>
-            </w:r>
-          </w:p>
-        </w:tc>
-        <w:sdt>
-          <w:sdtPr>
-            <w:alias w:val="Author"/>
-            <w:tag w:val="Author"/>
-            <w:id w:val="241300020"/>
-            <w:comboBox>
-              <w:listItem w:displayText="DanQT" w:value="DanQT"/>
-              <w:listItem w:displayText="PhucTQ" w:value="PhucTQ"/>
-              <w:listItem w:displayText="HoangNH" w:value="HoangNH"/>
-              <w:listItem w:displayText="DucHC" w:value="DucHC"/>
-            </w:comboBox>
-          </w:sdtPr>
-          <w:sdtEndPr/>
-          <w:sdtContent>
-            <w:tc>
-              <w:tcPr>
-                <w:tcW w:w="6753" w:type="dxa"/>
-                <w:gridSpan w:val="3"/>
-              </w:tcPr>
-              <w:p>
-                <w:pPr>
-                  <w:widowControl w:val="0"/>
-                </w:pPr>
-                <w:proofErr w:type="spellStart"/>
-                <w:r>
-                  <w:t>HoangNH</w:t>
-                </w:r>
-                <w:proofErr w:type="spellEnd"/>
-              </w:p>
-            </w:tc>
-          </w:sdtContent>
-        </w:sdt>
-      </w:tr>
-      <w:tr>
-        <w:tc>
-          <w:tcPr>
-            <w:tcW w:w="2251" w:type="dxa"/>
-            <w:shd w:val="clear" w:color="auto" w:fill="D9D9D9" w:themeFill="background1" w:themeFillShade="D9"/>
-          </w:tcPr>
-          <w:p>
-            <w:pPr>
-              <w:widowControl w:val="0"/>
-              <w:rPr>
-                <w:b/>
-              </w:rPr>
-            </w:pPr>
-            <w:r>
-              <w:rPr>
-                <w:b/>
-              </w:rPr>
-              <w:t>Date</w:t>
-            </w:r>
-          </w:p>
-        </w:tc>
-        <w:sdt>
-          <w:sdtPr>
-            <w:alias w:val="Created Date"/>
-            <w:tag w:val="Created Date"/>
-            <w:id w:val="573864977"/>
-            <w:date w:fullDate="2015-05-23T00:00:00Z">
-              <w:dateFormat w:val="MMMM d, yyyy"/>
-              <w:lid w:val="en-US"/>
-              <w:storeMappedDataAs w:val="dateTime"/>
-              <w:calendar w:val="gregorian"/>
-            </w:date>
-          </w:sdtPr>
-          <w:sdtEndPr/>
-          <w:sdtContent>
-            <w:tc>
-              <w:tcPr>
-                <w:tcW w:w="2251" w:type="dxa"/>
-              </w:tcPr>
-              <w:p>
-                <w:pPr>
-                  <w:widowControl w:val="0"/>
-                </w:pPr>
-                <w:r>
-                  <w:t>May 23, 2015</w:t>
-                </w:r>
-              </w:p>
-            </w:tc>
-          </w:sdtContent>
-        </w:sdt>
-        <w:tc>
-          <w:tcPr>
-            <w:tcW w:w="2251" w:type="dxa"/>
-            <w:shd w:val="clear" w:color="auto" w:fill="D9D9D9" w:themeFill="background1" w:themeFillShade="D9"/>
-          </w:tcPr>
-          <w:p>
-            <w:pPr>
-              <w:widowControl w:val="0"/>
-            </w:pPr>
-            <w:r>
-              <w:t>Priority</w:t>
-            </w:r>
-          </w:p>
-        </w:tc>
-        <w:sdt>
-          <w:sdtPr>
-            <w:alias w:val="Priority"/>
-            <w:tag w:val="Priority"/>
-            <w:id w:val="-17012933"/>
-            <w:comboBox>
-              <w:listItem w:displayText="High" w:value="High"/>
-              <w:listItem w:displayText="Medium" w:value="Medium"/>
-              <w:listItem w:displayText="Normal" w:value="Normal"/>
-            </w:comboBox>
-          </w:sdtPr>
-          <w:sdtEndPr/>
-          <w:sdtContent>
-            <w:tc>
-              <w:tcPr>
-                <w:tcW w:w="2251" w:type="dxa"/>
-              </w:tcPr>
-              <w:p>
-                <w:pPr>
-                  <w:widowControl w:val="0"/>
-                </w:pPr>
-                <w:r>
-                  <w:t>High</w:t>
-                </w:r>
-              </w:p>
-            </w:tc>
-          </w:sdtContent>
-        </w:sdt>
-      </w:tr>
-      <w:tr>
-        <w:tc>
-          <w:tcPr>
-            <w:tcW w:w="9004" w:type="dxa"/>
-            <w:gridSpan w:val="4"/>
-          </w:tcPr>
-          <w:p>
-            <w:pPr>
-              <w:widowControl w:val="0"/>
-            </w:pPr>
-            <w:r>
-              <w:rPr>
-                <w:b/>
-              </w:rPr>
-              <w:t>Actor</w:t>
-            </w:r>
-            <w:r>
-              <w:t>:</w:t>
-            </w:r>
-          </w:p>
-          <w:p>
-            <w:pPr>
-              <w:pStyle w:val="ListParagraph"/>
-              <w:widowControl w:val="0"/>
-              <w:numPr>
-                <w:ilvl w:val="0"/>
-                <w:numId w:val="5"/>
-              </w:numPr>
-            </w:pPr>
-            <w:r>
-              <w:t>Guest/Customer</w:t>
-            </w:r>
-          </w:p>
-          <w:p>
-            <w:pPr>
-              <w:pStyle w:val="BodyText"/>
-              <w:keepNext/>
-              <w:spacing w:after="0" w:line="240" w:lineRule="auto"/>
-              <w:rPr>
-                <w:sz w:val="24"/>
-                <w:szCs w:val="24"/>
-              </w:rPr>
-            </w:pPr>
-            <w:r>
-              <w:rPr>
-                <w:b/>
-                <w:sz w:val="24"/>
-                <w:szCs w:val="24"/>
-              </w:rPr>
-              <w:t>Summary</w:t>
-            </w:r>
-            <w:r>
-              <w:rPr>
-                <w:sz w:val="24"/>
-                <w:szCs w:val="24"/>
-              </w:rPr>
-              <w:t>:</w:t>
-            </w:r>
-          </w:p>
-          <w:p>
-            <w:pPr>
-              <w:pStyle w:val="ListParagraph"/>
-              <w:widowControl w:val="0"/>
-              <w:numPr>
-                <w:ilvl w:val="0"/>
-                <w:numId w:val="2"/>
-              </w:numPr>
-            </w:pPr>
-            <w:r>
-              <w:t>This use case allows user update product’s quantity in their cart.</w:t>
-            </w:r>
-          </w:p>
-          <w:p>
-            <w:pPr>
-              <w:keepNext/>
-            </w:pPr>
-            <w:r>
-              <w:rPr>
-                <w:b/>
-              </w:rPr>
-              <w:t>Goal</w:t>
-            </w:r>
-            <w:r>
-              <w:t>:</w:t>
-            </w:r>
-          </w:p>
-          <w:p>
-            <w:pPr>
-              <w:pStyle w:val="ListParagraph"/>
-              <w:widowControl w:val="0"/>
-              <w:numPr>
-                <w:ilvl w:val="0"/>
-                <w:numId w:val="2"/>
-              </w:numPr>
-            </w:pPr>
-            <w:r>
-              <w:t>Quantity of Product will be updated in user’s cart.</w:t>
-            </w:r>
-          </w:p>
-          <w:p>
-            <w:pPr>
-              <w:keepNext/>
-            </w:pPr>
-            <w:r>
-              <w:rPr>
-                <w:b/>
-              </w:rPr>
-              <w:t>Triggers</w:t>
-            </w:r>
-            <w:r>
-              <w:t>:</w:t>
-            </w:r>
-          </w:p>
-          <w:p>
-            <w:pPr>
-              <w:pStyle w:val="ListParagraph"/>
-              <w:widowControl w:val="0"/>
-              <w:numPr>
-                <w:ilvl w:val="0"/>
-                <w:numId w:val="2"/>
-              </w:numPr>
-            </w:pPr>
-            <w:r>
-              <w:t>User clicks increase button to increase product’s quantity and decrease button to decrease product’s quantity.</w:t>
-            </w:r>
-          </w:p>
-          <w:p>
-            <w:pPr>
-              <w:keepNext/>
-            </w:pPr>
-            <w:r>
-              <w:rPr>
-                <w:b/>
-              </w:rPr>
-              <w:t>Preconditions</w:t>
-            </w:r>
-            <w:r>
-              <w:t>:</w:t>
-            </w:r>
-          </w:p>
-          <w:p>
-            <w:pPr>
-              <w:pStyle w:val="ListParagraph"/>
-              <w:widowControl w:val="0"/>
-              <w:numPr>
-                <w:ilvl w:val="0"/>
-                <w:numId w:val="3"/>
-              </w:numPr>
-            </w:pPr>
-            <w:r>
-              <w:t>User is in cart management page.</w:t>
-            </w:r>
-          </w:p>
-          <w:p>
-            <w:pPr>
-              <w:pStyle w:val="ListParagraph"/>
-              <w:widowControl w:val="0"/>
-              <w:numPr>
-                <w:ilvl w:val="0"/>
-                <w:numId w:val="3"/>
-              </w:numPr>
-            </w:pPr>
-            <w:r>
-              <w:t>User’s cart has at least 1 product.</w:t>
-            </w:r>
-          </w:p>
-          <w:p>
-            <w:pPr>
-              <w:keepNext/>
-            </w:pPr>
-            <w:r>
-              <w:rPr>
-                <w:b/>
-              </w:rPr>
-              <w:t>Post Conditions</w:t>
-            </w:r>
-            <w:r>
-              <w:t>:</w:t>
-            </w:r>
-          </w:p>
-          <w:p>
-            <w:pPr>
-              <w:pStyle w:val="ListParagraph"/>
-              <w:widowControl w:val="0"/>
-              <w:numPr>
-                <w:ilvl w:val="0"/>
-                <w:numId w:val="4"/>
-              </w:numPr>
-            </w:pPr>
-            <w:r>
-              <w:t>Success: Product’s quantity is updated.</w:t>
-            </w:r>
-          </w:p>
-          <w:p>
-            <w:pPr>
-              <w:pStyle w:val="ListParagraph"/>
-              <w:widowControl w:val="0"/>
-              <w:numPr>
-                <w:ilvl w:val="0"/>
-                <w:numId w:val="4"/>
-              </w:numPr>
-            </w:pPr>
-            <w:r>
-              <w:t>Fail: Show an error message.</w:t>
-            </w:r>
-          </w:p>
-          <w:p>
-            <w:pPr>
-              <w:keepNext/>
-            </w:pPr>
-            <w:r>
-              <w:rPr>
-                <w:b/>
-              </w:rPr>
-              <w:t>Main Success Scenario</w:t>
-            </w:r>
-            <w:r>
-              <w:t>:</w:t>
-            </w:r>
-          </w:p>
-          <w:tbl>
-            <w:tblPr>
-              <w:tblStyle w:val="TableGrid"/>
-              <w:tblW w:w="0" w:type="auto"/>
-              <w:tblLook w:val="04A0" w:firstRow="1" w:lastRow="0" w:firstColumn="1" w:lastColumn="0" w:noHBand="0" w:noVBand="1"/>
-            </w:tblPr>
-            <w:tblGrid>
-              <w:gridCol w:w="985"/>
-              <w:gridCol w:w="3240"/>
-              <w:gridCol w:w="4548"/>
-            </w:tblGrid>
-            <w:tr>
-              <w:trPr>
-                <w:cantSplit/>
-              </w:trPr>
-              <w:tc>
-                <w:tcPr>
-                  <w:tcW w:w="985" w:type="dxa"/>
-                  <w:shd w:val="clear" w:color="auto" w:fill="D9D9D9" w:themeFill="background1" w:themeFillShade="D9"/>
-                </w:tcPr>
-                <w:p>
-                  <w:pPr>
-                    <w:widowControl w:val="0"/>
-                    <w:jc w:val="center"/>
-                  </w:pPr>
-                  <w:r>
-                    <w:t>Step</w:t>
-                  </w:r>
-                </w:p>
-              </w:tc>
-              <w:tc>
-                <w:tcPr>
-                  <w:tcW w:w="3240" w:type="dxa"/>
-                  <w:shd w:val="clear" w:color="auto" w:fill="D9D9D9" w:themeFill="background1" w:themeFillShade="D9"/>
-                </w:tcPr>
-                <w:p>
-                  <w:pPr>
-                    <w:widowControl w:val="0"/>
-                    <w:jc w:val="center"/>
-                  </w:pPr>
-                  <w:r>
-                    <w:t>Actor Action</w:t>
-                  </w:r>
-                </w:p>
-              </w:tc>
-              <w:tc>
-                <w:tcPr>
-                  <w:tcW w:w="4548" w:type="dxa"/>
-                  <w:shd w:val="clear" w:color="auto" w:fill="D9D9D9" w:themeFill="background1" w:themeFillShade="D9"/>
-                </w:tcPr>
-                <w:p>
-                  <w:pPr>
-                    <w:widowControl w:val="0"/>
-                    <w:jc w:val="center"/>
-                  </w:pPr>
-                  <w:r>
-                    <w:t>System Response</w:t>
-                  </w:r>
-                </w:p>
-              </w:tc>
-            </w:tr>
-            <w:tr>
-              <w:trPr>
-                <w:cantSplit/>
-              </w:trPr>
-              <w:tc>
-                <w:tcPr>
-                  <w:tcW w:w="985" w:type="dxa"/>
-                </w:tcPr>
-                <w:p>
-                  <w:pPr>
-                    <w:jc w:val="right"/>
-                  </w:pPr>
-                  <w:r>
-                    <w:t>1</w:t>
-                  </w:r>
-                </w:p>
-              </w:tc>
-              <w:tc>
-                <w:tcPr>
-                  <w:tcW w:w="3240" w:type="dxa"/>
-                </w:tcPr>
-                <w:p>
-                  <w:r>
-                    <w:t>User clicks increase button or decrease button.</w:t>
-                  </w:r>
-                </w:p>
-              </w:tc>
-              <w:tc>
-                <w:tcPr>
-                  <w:tcW w:w="4548" w:type="dxa"/>
-                </w:tcPr>
-                <w:p>
-                  <w:r>
-                    <w:t>System will update new product’s quantity and show it to user.</w:t>
-                  </w:r>
-                </w:p>
-              </w:tc>
-            </w:tr>
-          </w:tbl>
-          <w:p>
-            <w:pPr>
-              <w:widowControl w:val="0"/>
-            </w:pPr>
-          </w:p>
-          <w:p>
-            <w:pPr>
-              <w:keepNext/>
-            </w:pPr>
-            <w:r>
-              <w:rPr>
-                <w:b/>
-              </w:rPr>
-              <w:lastRenderedPageBreak/>
-              <w:t>Alternative Scenario</w:t>
-            </w:r>
-            <w:r>
-              <w:t>:</w:t>
-            </w:r>
-            <w:r>
-              <w:t xml:space="preserve"> N/A</w:t>
-            </w:r>
-          </w:p>
-          <w:p>
-            <w:pPr>
-              <w:keepNext/>
-            </w:pPr>
-            <w:r>
-              <w:rPr>
-                <w:b/>
-              </w:rPr>
-              <w:t>Exceptions</w:t>
-            </w:r>
-            <w:r>
-              <w:t>:</w:t>
-            </w:r>
-            <w:r>
-              <w:t xml:space="preserve"> N/A</w:t>
-            </w:r>
-          </w:p>
-          <w:p>
-            <w:pPr>
-              <w:keepNext/>
-            </w:pPr>
-            <w:r>
-              <w:rPr>
-                <w:b/>
-              </w:rPr>
-              <w:t>Relationships</w:t>
-            </w:r>
-            <w:r>
-              <w:t>:</w:t>
-            </w:r>
-            <w:r>
-              <w:t xml:space="preserve"> N/A</w:t>
-            </w:r>
-          </w:p>
-          <w:p>
-            <w:pPr>
-              <w:keepNext/>
-            </w:pPr>
-            <w:r>
-              <w:rPr>
-                <w:b/>
-              </w:rPr>
-              <w:t>Business Rules</w:t>
-            </w:r>
-            <w:r>
-              <w:t>:</w:t>
-            </w:r>
-          </w:p>
-          <w:p>
-            <w:pPr>
-              <w:pStyle w:val="ListParagraph"/>
-              <w:widowControl w:val="0"/>
-              <w:numPr>
-                <w:ilvl w:val="0"/>
-                <w:numId w:val="5"/>
-              </w:numPr>
-            </w:pPr>
-            <w:r>
-              <w:t>User can’t reduce product’s quantity to less than 1.</w:t>
-            </w:r>
-          </w:p>
-        </w:tc>
-      </w:tr>
-    </w:tbl>
-    <w:p/>
-    <w:p/>
-    <w:p/>
-    <w:p/>
-    <w:p>
-      <w:r>
-        <w:rPr>
-          <w:noProof/>
-        </w:rPr>
-        <w:drawing>
-          <wp:inline distT="0" distB="0" distL="0" distR="0">
-            <wp:extent cx="5600700" cy="1257300"/>
-            <wp:effectExtent l="0" t="0" r="0" b="0"/>
-            <wp:docPr id="5" name="Picture 5" descr="C:\Users\HoangNHSE61007\Desktop\FP\usecase\DeleteProduct.png"/>
-            <wp:cNvGraphicFramePr>
-              <a:graphicFrameLocks xmlns:a="http://schemas.openxmlformats.org/drawingml/2006/main" noChangeAspect="1"/>
-            </wp:cNvGraphicFramePr>
-            <a:graphic xmlns:a="http://schemas.openxmlformats.org/drawingml/2006/main">
-              <a:graphicData uri="http://schemas.openxmlformats.org/drawingml/2006/picture">
-                <pic:pic xmlns:pic="http://schemas.openxmlformats.org/drawingml/2006/picture">
-                  <pic:nvPicPr>
-                    <pic:cNvPr id="0" name="Picture 1" descr="C:\Users\HoangNHSE61007\Desktop\FP\usecase\DeleteProduct.png"/>
-                    <pic:cNvPicPr>
-                      <a:picLocks noChangeAspect="1" noChangeArrowheads="1"/>
-                    </pic:cNvPicPr>
-                  </pic:nvPicPr>
-                  <pic:blipFill>
-                    <a:blip r:embed="rId10">
-                      <a:extLst>
-                        <a:ext uri="{28A0092B-C50C-407E-A947-70E740481C1C}">
-                          <a14:useLocalDpi xmlns:a14="http://schemas.microsoft.com/office/drawing/2010/main" val="0"/>
-                        </a:ext>
-                      </a:extLst>
-                    </a:blip>
-                    <a:srcRect/>
-                    <a:stretch>
-                      <a:fillRect/>
-                    </a:stretch>
-                  </pic:blipFill>
-                  <pic:spPr bwMode="auto">
-                    <a:xfrm>
-                      <a:off x="0" y="0"/>
-                      <a:ext cx="5600700" cy="1257300"/>
-                    </a:xfrm>
-                    <a:prstGeom prst="rect">
-                      <a:avLst/>
-                    </a:prstGeom>
-                    <a:noFill/>
-                    <a:ln>
-                      <a:noFill/>
-                    </a:ln>
-                  </pic:spPr>
-                </pic:pic>
-              </a:graphicData>
-            </a:graphic>
-          </wp:inline>
-        </w:drawing>
-      </w:r>
-    </w:p>
-    <w:p/>
-    <w:p/>
-    <w:p/>
-    <w:tbl>
-      <w:tblPr>
-        <w:tblStyle w:val="TableGrid"/>
-        <w:tblW w:w="0" w:type="auto"/>
-        <w:tblLook w:val="04A0" w:firstRow="1" w:lastRow="0" w:firstColumn="1" w:lastColumn="0" w:noHBand="0" w:noVBand="1"/>
-      </w:tblPr>
-      <w:tblGrid>
-        <w:gridCol w:w="2251"/>
-        <w:gridCol w:w="2251"/>
-        <w:gridCol w:w="2251"/>
-        <w:gridCol w:w="2251"/>
-      </w:tblGrid>
-      <w:tr>
-        <w:tc>
-          <w:tcPr>
-            <w:tcW w:w="9004" w:type="dxa"/>
-            <w:gridSpan w:val="4"/>
-            <w:shd w:val="clear" w:color="auto" w:fill="D9D9D9" w:themeFill="background1" w:themeFillShade="D9"/>
-          </w:tcPr>
-          <w:p>
-            <w:pPr>
-              <w:pStyle w:val="TableofFigures"/>
-              <w:widowControl w:val="0"/>
-              <w:spacing w:line="240" w:lineRule="auto"/>
-              <w:rPr>
-                <w:rFonts w:ascii="Cambria" w:hAnsi="Cambria"/>
-                <w:b/>
-                <w:szCs w:val="24"/>
-              </w:rPr>
-            </w:pPr>
-            <w:r>
-              <w:rPr>
-                <w:rFonts w:ascii="Cambria" w:hAnsi="Cambria"/>
-                <w:b/>
-                <w:szCs w:val="24"/>
-              </w:rPr>
-              <w:t xml:space="preserve">USE CASE – </w:t>
-            </w:r>
-            <w:sdt>
-              <w:sdtPr>
-                <w:alias w:val="UC Number"/>
-                <w:tag w:val="UC Number"/>
                 <w:id w:val="-289978224"/>
                 <w:text/>
               </w:sdtPr>
@@ -3942,7 +3429,10 @@
                   <w:widowControl w:val="0"/>
                 </w:pPr>
                 <w:r>
-                  <w:t>1.0</w:t>
+                  <w:t>2</w:t>
+                </w:r>
+                <w:r>
+                  <w:t>.0</w:t>
                 </w:r>
               </w:p>
             </w:tc>
@@ -3989,7 +3479,10 @@
                   <w:widowControl w:val="0"/>
                 </w:pPr>
                 <w:r>
-                  <w:t>Delete Product</w:t>
+                  <w:t>Remove</w:t>
+                </w:r>
+                <w:r>
+                  <w:t xml:space="preserve"> Product</w:t>
                 </w:r>
               </w:p>
             </w:tc>
@@ -4265,7 +3758,6 @@
               <w:rPr>
                 <w:b/>
               </w:rPr>
-              <w:lastRenderedPageBreak/>
               <w:t>Triggers</w:t>
             </w:r>
             <w:r>
@@ -4504,12 +3996,19 @@
                 <w:tcPr>
                   <w:tcW w:w="4548" w:type="dxa"/>
                 </w:tcPr>
+                <w:p/>
                 <w:p>
                   <w:r>
                     <w:t xml:space="preserve">System </w:t>
                   </w:r>
                   <w:r>
-                    <w:t xml:space="preserve">show message “Are you sure?” </w:t>
+                    <w:t xml:space="preserve">show </w:t>
+                  </w:r>
+                  <w:r>
+                    <w:t xml:space="preserve">confirm </w:t>
+                  </w:r>
+                  <w:r>
+                    <w:t xml:space="preserve">message “Are you sure?” </w:t>
                   </w:r>
                 </w:p>
               </w:tc>
@@ -4527,6 +4026,7 @@
                     <w:jc w:val="right"/>
                   </w:pPr>
                   <w:r>
+                    <w:lastRenderedPageBreak/>
                     <w:t>2</w:t>
                   </w:r>
                 </w:p>
@@ -4545,9 +4045,21 @@
                 <w:tcPr>
                   <w:tcW w:w="4548" w:type="dxa"/>
                 </w:tcPr>
+                <w:p/>
                 <w:p>
                   <w:r>
                     <w:t>System delete selected product in user’s cart.</w:t>
+                  </w:r>
+                </w:p>
+                <w:p>
+                  <w:r>
+                    <w:t>[</w:t>
+                  </w:r>
+                  <w:r>
+                    <w:t>Alternative</w:t>
+                  </w:r>
+                  <w:r>
+                    <w:t xml:space="preserve"> 1]</w:t>
                   </w:r>
                 </w:p>
               </w:tc>
@@ -4672,6 +4184,11 @@
                   <w:pPr>
                     <w:widowControl w:val="0"/>
                   </w:pPr>
+                </w:p>
+                <w:p>
+                  <w:pPr>
+                    <w:widowControl w:val="0"/>
+                  </w:pPr>
                   <w:r>
                     <w:t>System will cancel de</w:t>
                   </w:r>
@@ -4700,9 +4217,11 @@
             <w:r>
               <w:t>:</w:t>
             </w:r>
-            <w:r>
-              <w:t xml:space="preserve"> N/A</w:t>
-            </w:r>
+          </w:p>
+          <w:p>
+            <w:pPr>
+              <w:keepNext/>
+            </w:pPr>
           </w:p>
           <w:p>
             <w:pPr>
@@ -5428,7 +4947,7 @@
   <w:style w:type="paragraph" w:default="1" w:styleId="Normal">
     <w:name w:val="Normal"/>
     <w:qFormat/>
-    <w:rsid w:val="00DB7B26"/>
+    <w:rsid w:val="004947A2"/>
     <w:pPr>
       <w:spacing w:before="120" w:after="120" w:line="240" w:lineRule="auto"/>
       <w:jc w:val="both"/>

</xml_diff>

<commit_message>
add admin usecase spec
</commit_message>
<xml_diff>
--- a/Source/Document/Use-case/shoppingUseCaseSpec.docx
+++ b/Source/Document/Use-case/shoppingUseCaseSpec.docx
@@ -391,11 +391,9 @@
                 <w:pPr>
                   <w:widowControl w:val="0"/>
                 </w:pPr>
-                <w:proofErr w:type="spellStart"/>
                 <w:r>
                   <w:t>HoangNH</w:t>
                 </w:r>
-                <w:proofErr w:type="spellEnd"/>
               </w:p>
             </w:tc>
           </w:sdtContent>
@@ -658,62 +656,25 @@
               <w:t xml:space="preserve">, </w:t>
             </w:r>
             <w:r>
-              <w:t>“</w:t>
-            </w:r>
-            <w:proofErr w:type="spellStart"/>
-            <w:r>
-              <w:t>Nữ</w:t>
-            </w:r>
-            <w:proofErr w:type="spellEnd"/>
-            <w:r>
-              <w:t>”</w:t>
+              <w:t>“Nữ”</w:t>
             </w:r>
             <w:r>
               <w:t xml:space="preserve">, </w:t>
             </w:r>
             <w:r>
-              <w:t>“</w:t>
-            </w:r>
-            <w:proofErr w:type="spellStart"/>
-            <w:r>
-              <w:t>Trẻ</w:t>
-            </w:r>
-            <w:proofErr w:type="spellEnd"/>
-            <w:r>
-              <w:t xml:space="preserve"> </w:t>
-            </w:r>
-            <w:proofErr w:type="spellStart"/>
-            <w:r>
-              <w:t>e</w:t>
-            </w:r>
-            <w:r>
-              <w:t>m</w:t>
-            </w:r>
-            <w:proofErr w:type="spellEnd"/>
-            <w:r>
-              <w:t xml:space="preserve">” </w:t>
+              <w:t>“Trẻ</w:t>
+            </w:r>
+            <w:r>
+              <w:t xml:space="preserve"> e</w:t>
+            </w:r>
+            <w:r>
+              <w:t xml:space="preserve">m” </w:t>
             </w:r>
             <w:r>
               <w:t xml:space="preserve"> or </w:t>
             </w:r>
             <w:r>
-              <w:t>“</w:t>
-            </w:r>
-            <w:proofErr w:type="spellStart"/>
-            <w:r>
-              <w:t>Tất</w:t>
-            </w:r>
-            <w:proofErr w:type="spellEnd"/>
-            <w:r>
-              <w:t xml:space="preserve"> </w:t>
-            </w:r>
-            <w:proofErr w:type="spellStart"/>
-            <w:r>
-              <w:t>cả</w:t>
-            </w:r>
-            <w:proofErr w:type="spellEnd"/>
-            <w:r>
-              <w:t>”</w:t>
+              <w:t>“Tất cả”</w:t>
             </w:r>
             <w:r>
               <w:t>,</w:t>
@@ -923,47 +884,7 @@
                     <w:t xml:space="preserve">product’s category include: </w:t>
                   </w:r>
                   <w:r>
-                    <w:t>“Nam”, “</w:t>
-                  </w:r>
-                  <w:proofErr w:type="spellStart"/>
-                  <w:r>
-                    <w:t>Nữ</w:t>
-                  </w:r>
-                  <w:proofErr w:type="spellEnd"/>
-                  <w:r>
-                    <w:t>”, “</w:t>
-                  </w:r>
-                  <w:proofErr w:type="spellStart"/>
-                  <w:r>
-                    <w:t>Trẻ</w:t>
-                  </w:r>
-                  <w:proofErr w:type="spellEnd"/>
-                  <w:r>
-                    <w:t xml:space="preserve"> </w:t>
-                  </w:r>
-                  <w:proofErr w:type="spellStart"/>
-                  <w:r>
-                    <w:t>em</w:t>
-                  </w:r>
-                  <w:proofErr w:type="spellEnd"/>
-                  <w:r>
-                    <w:t>” or “</w:t>
-                  </w:r>
-                  <w:proofErr w:type="spellStart"/>
-                  <w:r>
-                    <w:t>Tất</w:t>
-                  </w:r>
-                  <w:proofErr w:type="spellEnd"/>
-                  <w:r>
-                    <w:t xml:space="preserve"> </w:t>
-                  </w:r>
-                  <w:proofErr w:type="spellStart"/>
-                  <w:r>
-                    <w:t>cả</w:t>
-                  </w:r>
-                  <w:proofErr w:type="spellEnd"/>
-                  <w:r>
-                    <w:t>”.</w:t>
+                    <w:t>“Nam”, “Nữ”, “Trẻ em” or “Tất cả”.</w:t>
                   </w:r>
                 </w:p>
               </w:tc>
@@ -1236,69 +1157,8 @@
                   <w:r>
                     <w:t>System will show a message: “</w:t>
                   </w:r>
-                  <w:proofErr w:type="spellStart"/>
-                  <w:r>
-                    <w:t>Không</w:t>
-                  </w:r>
-                  <w:proofErr w:type="spellEnd"/>
-                  <w:r>
-                    <w:t xml:space="preserve"> </w:t>
-                  </w:r>
-                  <w:proofErr w:type="spellStart"/>
-                  <w:r>
-                    <w:t>tìm</w:t>
-                  </w:r>
-                  <w:proofErr w:type="spellEnd"/>
-                  <w:r>
-                    <w:t xml:space="preserve"> </w:t>
-                  </w:r>
-                  <w:proofErr w:type="spellStart"/>
-                  <w:r>
-                    <w:t>thầy</w:t>
-                  </w:r>
-                  <w:proofErr w:type="spellEnd"/>
-                  <w:r>
-                    <w:t xml:space="preserve"> </w:t>
-                  </w:r>
-                  <w:proofErr w:type="spellStart"/>
-                  <w:r>
-                    <w:t>sản</w:t>
-                  </w:r>
-                  <w:proofErr w:type="spellEnd"/>
-                  <w:r>
-                    <w:t xml:space="preserve"> </w:t>
-                  </w:r>
-                  <w:proofErr w:type="spellStart"/>
-                  <w:r>
-                    <w:t>phẩm</w:t>
-                  </w:r>
-                  <w:proofErr w:type="spellEnd"/>
-                  <w:r>
-                    <w:t xml:space="preserve"> </w:t>
-                  </w:r>
-                  <w:proofErr w:type="spellStart"/>
-                  <w:r>
-                    <w:t>nào</w:t>
-                  </w:r>
-                  <w:proofErr w:type="spellEnd"/>
-                  <w:r>
-                    <w:t xml:space="preserve"> </w:t>
-                  </w:r>
-                  <w:proofErr w:type="spellStart"/>
-                  <w:r>
-                    <w:t>phù</w:t>
-                  </w:r>
-                  <w:proofErr w:type="spellEnd"/>
-                  <w:r>
-                    <w:t xml:space="preserve"> </w:t>
-                  </w:r>
-                  <w:proofErr w:type="spellStart"/>
-                  <w:r>
-                    <w:t>hợp</w:t>
-                  </w:r>
-                  <w:proofErr w:type="spellEnd"/>
-                  <w:r>
-                    <w:t>.</w:t>
+                  <w:r>
+                    <w:t>Không tìm thầy sản phẩm nào phù hợp.</w:t>
                   </w:r>
                   <w:r>
                     <w:t>”</w:t>
@@ -1743,11 +1603,9 @@
                 <w:pPr>
                   <w:widowControl w:val="0"/>
                 </w:pPr>
-                <w:proofErr w:type="spellStart"/>
                 <w:r>
                   <w:t>HoangNH</w:t>
                 </w:r>
-                <w:proofErr w:type="spellEnd"/>
               </w:p>
             </w:tc>
           </w:sdtContent>
@@ -2198,15 +2056,7 @@
                     </w:numPr>
                   </w:pPr>
                   <w:r>
-                    <w:t>“</w:t>
-                  </w:r>
-                  <w:proofErr w:type="spellStart"/>
-                  <w:r>
-                    <w:t>Tên</w:t>
-                  </w:r>
-                  <w:proofErr w:type="spellEnd"/>
-                  <w:r>
-                    <w:t>” :</w:t>
+                    <w:t>“Tên” :</w:t>
                   </w:r>
                   <w:r>
                     <w:t xml:space="preserve"> Label</w:t>
@@ -2222,15 +2072,7 @@
                     </w:numPr>
                   </w:pPr>
                   <w:r>
-                    <w:t>“</w:t>
-                  </w:r>
-                  <w:proofErr w:type="spellStart"/>
-                  <w:r>
-                    <w:t>Số</w:t>
-                  </w:r>
-                  <w:proofErr w:type="spellEnd"/>
-                  <w:r>
-                    <w:t xml:space="preserve"> Serial</w:t>
+                    <w:t>“Số Serial</w:t>
                   </w:r>
                   <w:r>
                     <w:t>”</w:t>
@@ -2249,35 +2091,14 @@
                     </w:numPr>
                   </w:pPr>
                   <w:r>
-                    <w:t>“</w:t>
-                  </w:r>
-                  <w:proofErr w:type="spellStart"/>
-                  <w:r>
-                    <w:t>Mô</w:t>
-                  </w:r>
-                  <w:proofErr w:type="spellEnd"/>
-                  <w:r>
-                    <w:t xml:space="preserve"> </w:t>
-                  </w:r>
-                  <w:proofErr w:type="spellStart"/>
-                  <w:r>
-                    <w:t>tả</w:t>
-                  </w:r>
-                  <w:proofErr w:type="spellEnd"/>
-                  <w:r>
-                    <w:t>”</w:t>
-                  </w:r>
-                  <w:r>
-                    <w:t xml:space="preserve">: </w:t>
-                  </w:r>
-                  <w:proofErr w:type="spellStart"/>
-                  <w:r>
-                    <w:t>T</w:t>
+                    <w:t>“Mô tả”</w:t>
+                  </w:r>
+                  <w:r>
+                    <w:t>: T</w:t>
                   </w:r>
                   <w:r>
                     <w:t>extarea</w:t>
                   </w:r>
-                  <w:proofErr w:type="spellEnd"/>
                 </w:p>
                 <w:p>
                   <w:pPr>
@@ -2289,23 +2110,7 @@
                     </w:numPr>
                   </w:pPr>
                   <w:r>
-                    <w:t>“</w:t>
-                  </w:r>
-                  <w:proofErr w:type="spellStart"/>
-                  <w:r>
-                    <w:t>Hình</w:t>
-                  </w:r>
-                  <w:proofErr w:type="spellEnd"/>
-                  <w:r>
-                    <w:t xml:space="preserve"> </w:t>
-                  </w:r>
-                  <w:proofErr w:type="spellStart"/>
-                  <w:r>
-                    <w:t>ảnh</w:t>
-                  </w:r>
-                  <w:proofErr w:type="spellEnd"/>
-                  <w:r>
-                    <w:t>”: I</w:t>
+                    <w:t>“Hình ảnh”: I</w:t>
                   </w:r>
                   <w:r>
                     <w:t>mage</w:t>
@@ -2321,39 +2126,7 @@
                     </w:numPr>
                   </w:pPr>
                   <w:r>
-                    <w:t>“</w:t>
-                  </w:r>
-                  <w:proofErr w:type="spellStart"/>
-                  <w:r>
-                    <w:t>Tên</w:t>
-                  </w:r>
-                  <w:proofErr w:type="spellEnd"/>
-                  <w:r>
-                    <w:t xml:space="preserve"> </w:t>
-                  </w:r>
-                  <w:proofErr w:type="spellStart"/>
-                  <w:r>
-                    <w:t>chủ</w:t>
-                  </w:r>
-                  <w:proofErr w:type="spellEnd"/>
-                  <w:r>
-                    <w:t xml:space="preserve"> </w:t>
-                  </w:r>
-                  <w:proofErr w:type="spellStart"/>
-                  <w:r>
-                    <w:t>cửa</w:t>
-                  </w:r>
-                  <w:proofErr w:type="spellEnd"/>
-                  <w:r>
-                    <w:t xml:space="preserve"> </w:t>
-                  </w:r>
-                  <w:proofErr w:type="spellStart"/>
-                  <w:r>
-                    <w:t>hàng</w:t>
-                  </w:r>
-                  <w:proofErr w:type="spellEnd"/>
-                  <w:r>
-                    <w:t>”: Label</w:t>
+                    <w:t>“Tên chủ cửa hàng”: Label</w:t>
                   </w:r>
                 </w:p>
                 <w:p>
@@ -2379,31 +2152,7 @@
                     </w:numPr>
                   </w:pPr>
                   <w:r>
-                    <w:t>“</w:t>
-                  </w:r>
-                  <w:proofErr w:type="spellStart"/>
-                  <w:r>
-                    <w:t>Số</w:t>
-                  </w:r>
-                  <w:proofErr w:type="spellEnd"/>
-                  <w:r>
-                    <w:t xml:space="preserve"> </w:t>
-                  </w:r>
-                  <w:proofErr w:type="spellStart"/>
-                  <w:r>
-                    <w:t>điện</w:t>
-                  </w:r>
-                  <w:proofErr w:type="spellEnd"/>
-                  <w:r>
-                    <w:t xml:space="preserve"> </w:t>
-                  </w:r>
-                  <w:proofErr w:type="spellStart"/>
-                  <w:r>
-                    <w:t>thoại</w:t>
-                  </w:r>
-                  <w:proofErr w:type="spellEnd"/>
-                  <w:r>
-                    <w:t>”: Label</w:t>
+                    <w:t>“Số điện thoại”: Label</w:t>
                   </w:r>
                 </w:p>
                 <w:p>
@@ -2416,23 +2165,7 @@
                     </w:numPr>
                   </w:pPr>
                   <w:r>
-                    <w:t>“</w:t>
-                  </w:r>
-                  <w:proofErr w:type="spellStart"/>
-                  <w:r>
-                    <w:t>Địa</w:t>
-                  </w:r>
-                  <w:proofErr w:type="spellEnd"/>
-                  <w:r>
-                    <w:t xml:space="preserve"> </w:t>
-                  </w:r>
-                  <w:proofErr w:type="spellStart"/>
-                  <w:r>
-                    <w:t>chỉ</w:t>
-                  </w:r>
-                  <w:proofErr w:type="spellEnd"/>
-                  <w:r>
-                    <w:t>”: Label</w:t>
+                    <w:t>“Địa chỉ”: Label</w:t>
                   </w:r>
                 </w:p>
                 <w:p>
@@ -2445,16 +2178,7 @@
                     </w:numPr>
                   </w:pPr>
                   <w:r>
-                    <w:t>“</w:t>
-                  </w:r>
-                  <w:r>
-                    <w:t>ĐẶT HÀNG</w:t>
-                  </w:r>
-                  <w:r>
-                    <w:t>” B</w:t>
-                  </w:r>
-                  <w:r>
-                    <w:t>utton.</w:t>
+                    <w:t>A command to order product.</w:t>
                   </w:r>
                 </w:p>
               </w:tc>
@@ -2526,18 +2250,10 @@
               <w:t>Extending Use-cases: Extend from Search Product (Search keyword has the result and user click a r</w:t>
             </w:r>
             <w:r>
-              <w:t xml:space="preserve">esult item). Extended by Order </w:t>
-            </w:r>
-            <w:proofErr w:type="gramStart"/>
-            <w:r>
-              <w:t>Product</w:t>
-            </w:r>
-            <w:r>
-              <w:t>(</w:t>
-            </w:r>
-            <w:proofErr w:type="gramEnd"/>
-            <w:r>
-              <w:t xml:space="preserve">User </w:t>
+              <w:t>esult item). Extended by Order Product</w:t>
+            </w:r>
+            <w:r>
+              <w:t xml:space="preserve">(User </w:t>
             </w:r>
             <w:r>
               <w:t xml:space="preserve">send </w:t>
@@ -2929,11 +2645,9 @@
                 <w:pPr>
                   <w:widowControl w:val="0"/>
                 </w:pPr>
-                <w:proofErr w:type="spellStart"/>
                 <w:r>
                   <w:t>HoangNH</w:t>
                 </w:r>
-                <w:proofErr w:type="spellEnd"/>
               </w:p>
             </w:tc>
           </w:sdtContent>
@@ -3381,15 +3095,7 @@
                     </w:numPr>
                   </w:pPr>
                   <w:r>
-                    <w:t>“</w:t>
-                  </w:r>
-                  <w:proofErr w:type="spellStart"/>
-                  <w:r>
-                    <w:t>Tên</w:t>
-                  </w:r>
-                  <w:proofErr w:type="spellEnd"/>
-                  <w:r>
-                    <w:t>”</w:t>
+                    <w:t>“Tên”</w:t>
                   </w:r>
                   <w:r>
                     <w:t xml:space="preserve">: </w:t>
@@ -3428,15 +3134,7 @@
                     <w:t>regular</w:t>
                   </w:r>
                   <w:r>
-                    <w:t xml:space="preserve"> expression: “</w:t>
-                  </w:r>
-                  <w:proofErr w:type="gramStart"/>
-                  <w:r>
-                    <w:t>^[</w:t>
-                  </w:r>
-                  <w:proofErr w:type="gramEnd"/>
-                  <w:r>
-                    <w:t>a-zA-Z0-9_.+-]+@[a-zA-Z0-9-]+\.[a-zA-Z0-9-.]+$".</w:t>
+                    <w:t xml:space="preserve"> expression: “^[a-zA-Z0-9_.+-]+@[a-zA-Z0-9-]+\.[a-zA-Z0-9-.]+$".</w:t>
                   </w:r>
                 </w:p>
                 <w:p>
@@ -3448,23 +3146,7 @@
                     </w:numPr>
                   </w:pPr>
                   <w:r>
-                    <w:t>“</w:t>
-                  </w:r>
-                  <w:proofErr w:type="spellStart"/>
-                  <w:r>
-                    <w:t>Địa</w:t>
-                  </w:r>
-                  <w:proofErr w:type="spellEnd"/>
-                  <w:r>
-                    <w:t xml:space="preserve"> </w:t>
-                  </w:r>
-                  <w:proofErr w:type="spellStart"/>
-                  <w:r>
-                    <w:t>Chỉ</w:t>
-                  </w:r>
-                  <w:proofErr w:type="spellEnd"/>
-                  <w:r>
-                    <w:t xml:space="preserve">”: </w:t>
+                    <w:t xml:space="preserve">“Địa Chỉ”: </w:t>
                   </w:r>
                   <w:r>
                     <w:t>Free text input</w:t>
@@ -3482,37 +3164,10 @@
                     </w:numPr>
                   </w:pPr>
                   <w:r>
-                    <w:t>“</w:t>
-                  </w:r>
-                  <w:proofErr w:type="spellStart"/>
-                  <w:r>
-                    <w:t>Số</w:t>
-                  </w:r>
-                  <w:proofErr w:type="spellEnd"/>
-                  <w:r>
-                    <w:t xml:space="preserve"> </w:t>
-                  </w:r>
-                  <w:proofErr w:type="spellStart"/>
-                  <w:r>
-                    <w:t>Điện</w:t>
-                  </w:r>
-                  <w:proofErr w:type="spellEnd"/>
-                  <w:r>
-                    <w:t xml:space="preserve"> </w:t>
-                  </w:r>
-                  <w:proofErr w:type="spellStart"/>
-                  <w:r>
-                    <w:t>Thoại</w:t>
-                  </w:r>
-                  <w:proofErr w:type="spellEnd"/>
-                  <w:r>
-                    <w:t xml:space="preserve">”: </w:t>
-                  </w:r>
-                  <w:r>
-                    <w:t>Free text input</w:t>
-                  </w:r>
-                  <w:r>
-                    <w:t xml:space="preserve">, </w:t>
+                    <w:t xml:space="preserve">“Số Điện Thoại”: </w:t>
+                  </w:r>
+                  <w:r>
+                    <w:t xml:space="preserve">Free text input, </w:t>
                   </w:r>
                   <w:r>
                     <w:t>min length: 9, max length: 11.</w:t>
@@ -3527,31 +3182,14 @@
                     </w:numPr>
                   </w:pPr>
                   <w:r>
-                    <w:t>“</w:t>
-                  </w:r>
-                  <w:proofErr w:type="spellStart"/>
-                  <w:r>
-                    <w:t>Xác</w:t>
-                  </w:r>
-                  <w:proofErr w:type="spellEnd"/>
-                  <w:r>
-                    <w:t xml:space="preserve"> </w:t>
-                  </w:r>
-                  <w:proofErr w:type="spellStart"/>
-                  <w:r>
-                    <w:t>Nhận</w:t>
-                  </w:r>
-                  <w:proofErr w:type="spellEnd"/>
-                  <w:r>
-                    <w:t>”: Button.</w:t>
-                  </w:r>
+                    <w:t>A command to finish action.</w:t>
+                  </w:r>
+                  <w:bookmarkStart w:id="0" w:name="_GoBack"/>
+                  <w:bookmarkEnd w:id="0"/>
                 </w:p>
                 <w:p>
                   <w:r>
                     <w:t>[Alternative 1]</w:t>
-                  </w:r>
-                  <w:r>
-                    <w:t>1</w:t>
                   </w:r>
                 </w:p>
               </w:tc>
@@ -3814,231 +3452,7 @@
                   </w:pPr>
                   <w:r>
                     <w:lastRenderedPageBreak/>
-                    <w:t>System will show message: “</w:t>
-                  </w:r>
-                  <w:proofErr w:type="spellStart"/>
-                  <w:r>
-                    <w:t>Món</w:t>
-                  </w:r>
-                  <w:proofErr w:type="spellEnd"/>
-                  <w:r>
-                    <w:t xml:space="preserve"> </w:t>
-                  </w:r>
-                  <w:proofErr w:type="spellStart"/>
-                  <w:r>
-                    <w:t>hàng</w:t>
-                  </w:r>
-                  <w:proofErr w:type="spellEnd"/>
-                  <w:r>
-                    <w:t xml:space="preserve"> </w:t>
-                  </w:r>
-                  <w:proofErr w:type="spellStart"/>
-                  <w:r>
-                    <w:t>này</w:t>
-                  </w:r>
-                  <w:proofErr w:type="spellEnd"/>
-                  <w:r>
-                    <w:t xml:space="preserve"> </w:t>
-                  </w:r>
-                  <w:proofErr w:type="spellStart"/>
-                  <w:r>
-                    <w:t>đã</w:t>
-                  </w:r>
-                  <w:proofErr w:type="spellEnd"/>
-                  <w:r>
-                    <w:t xml:space="preserve"> </w:t>
-                  </w:r>
-                  <w:proofErr w:type="spellStart"/>
-                  <w:r>
-                    <w:t>có</w:t>
-                  </w:r>
-                  <w:proofErr w:type="spellEnd"/>
-                  <w:r>
-                    <w:t xml:space="preserve"> </w:t>
-                  </w:r>
-                  <w:proofErr w:type="gramStart"/>
-                  <w:r>
-                    <w:t>A</w:t>
-                  </w:r>
-                  <w:proofErr w:type="gramEnd"/>
-                  <w:r>
-                    <w:t xml:space="preserve"> </w:t>
-                  </w:r>
-                  <w:proofErr w:type="spellStart"/>
-                  <w:r>
-                    <w:t>người</w:t>
-                  </w:r>
-                  <w:proofErr w:type="spellEnd"/>
-                  <w:r>
-                    <w:t xml:space="preserve"> </w:t>
-                  </w:r>
-                  <w:proofErr w:type="spellStart"/>
-                  <w:r>
-                    <w:t>đặt</w:t>
-                  </w:r>
-                  <w:proofErr w:type="spellEnd"/>
-                  <w:r>
-                    <w:t xml:space="preserve">, </w:t>
-                  </w:r>
-                  <w:proofErr w:type="spellStart"/>
-                  <w:r>
-                    <w:t>có</w:t>
-                  </w:r>
-                  <w:proofErr w:type="spellEnd"/>
-                  <w:r>
-                    <w:t xml:space="preserve"> </w:t>
-                  </w:r>
-                  <w:proofErr w:type="spellStart"/>
-                  <w:r>
-                    <w:t>thể</w:t>
-                  </w:r>
-                  <w:proofErr w:type="spellEnd"/>
-                  <w:r>
-                    <w:t xml:space="preserve"> </w:t>
-                  </w:r>
-                  <w:proofErr w:type="spellStart"/>
-                  <w:r>
-                    <w:t>bạn</w:t>
-                  </w:r>
-                  <w:proofErr w:type="spellEnd"/>
-                  <w:r>
-                    <w:t xml:space="preserve"> </w:t>
-                  </w:r>
-                  <w:proofErr w:type="spellStart"/>
-                  <w:r>
-                    <w:t>sẽ</w:t>
-                  </w:r>
-                  <w:proofErr w:type="spellEnd"/>
-                  <w:r>
-                    <w:t xml:space="preserve"> </w:t>
-                  </w:r>
-                  <w:proofErr w:type="spellStart"/>
-                  <w:r>
-                    <w:t>không</w:t>
-                  </w:r>
-                  <w:proofErr w:type="spellEnd"/>
-                  <w:r>
-                    <w:t xml:space="preserve"> </w:t>
-                  </w:r>
-                  <w:proofErr w:type="spellStart"/>
-                  <w:r>
-                    <w:t>mua</w:t>
-                  </w:r>
-                  <w:proofErr w:type="spellEnd"/>
-                  <w:r>
-                    <w:t xml:space="preserve"> </w:t>
-                  </w:r>
-                  <w:proofErr w:type="spellStart"/>
-                  <w:r>
-                    <w:t>được</w:t>
-                  </w:r>
-                  <w:proofErr w:type="spellEnd"/>
-                  <w:r>
-                    <w:t xml:space="preserve"> </w:t>
-                  </w:r>
-                  <w:proofErr w:type="spellStart"/>
-                  <w:r>
-                    <w:t>món</w:t>
-                  </w:r>
-                  <w:proofErr w:type="spellEnd"/>
-                  <w:r>
-                    <w:t xml:space="preserve"> </w:t>
-                  </w:r>
-                  <w:proofErr w:type="spellStart"/>
-                  <w:r>
-                    <w:t>hàng</w:t>
-                  </w:r>
-                  <w:proofErr w:type="spellEnd"/>
-                  <w:r>
-                    <w:t xml:space="preserve">, </w:t>
-                  </w:r>
-                  <w:proofErr w:type="spellStart"/>
-                  <w:r>
-                    <w:t>vui</w:t>
-                  </w:r>
-                  <w:proofErr w:type="spellEnd"/>
-                  <w:r>
-                    <w:t xml:space="preserve"> </w:t>
-                  </w:r>
-                  <w:proofErr w:type="spellStart"/>
-                  <w:r>
-                    <w:t>lòng</w:t>
-                  </w:r>
-                  <w:proofErr w:type="spellEnd"/>
-                  <w:r>
-                    <w:t xml:space="preserve"> </w:t>
-                  </w:r>
-                  <w:proofErr w:type="spellStart"/>
-                  <w:r>
-                    <w:t>liên</w:t>
-                  </w:r>
-                  <w:proofErr w:type="spellEnd"/>
-                  <w:r>
-                    <w:t xml:space="preserve"> </w:t>
-                  </w:r>
-                  <w:proofErr w:type="spellStart"/>
-                  <w:r>
-                    <w:t>hệ</w:t>
-                  </w:r>
-                  <w:proofErr w:type="spellEnd"/>
-                  <w:r>
-                    <w:t xml:space="preserve"> </w:t>
-                  </w:r>
-                  <w:proofErr w:type="spellStart"/>
-                  <w:r>
-                    <w:t>với</w:t>
-                  </w:r>
-                  <w:proofErr w:type="spellEnd"/>
-                  <w:r>
-                    <w:t xml:space="preserve"> </w:t>
-                  </w:r>
-                  <w:proofErr w:type="spellStart"/>
-                  <w:r>
-                    <w:t>chủ</w:t>
-                  </w:r>
-                  <w:proofErr w:type="spellEnd"/>
-                  <w:r>
-                    <w:t xml:space="preserve"> </w:t>
-                  </w:r>
-                  <w:proofErr w:type="spellStart"/>
-                  <w:r>
-                    <w:t>cửa</w:t>
-                  </w:r>
-                  <w:proofErr w:type="spellEnd"/>
-                  <w:r>
-                    <w:t xml:space="preserve"> </w:t>
-                  </w:r>
-                  <w:proofErr w:type="spellStart"/>
-                  <w:r>
-                    <w:t>hàng</w:t>
-                  </w:r>
-                  <w:proofErr w:type="spellEnd"/>
-                  <w:r>
-                    <w:t xml:space="preserve"> </w:t>
-                  </w:r>
-                  <w:proofErr w:type="spellStart"/>
-                  <w:r>
-                    <w:t>để</w:t>
-                  </w:r>
-                  <w:proofErr w:type="spellEnd"/>
-                  <w:r>
-                    <w:t xml:space="preserve"> </w:t>
-                  </w:r>
-                  <w:proofErr w:type="spellStart"/>
-                  <w:r>
-                    <w:t>biêt</w:t>
-                  </w:r>
-                  <w:proofErr w:type="spellEnd"/>
-                  <w:r>
-                    <w:t xml:space="preserve"> </w:t>
-                  </w:r>
-                  <w:proofErr w:type="spellStart"/>
-                  <w:r>
-                    <w:t>thêm</w:t>
-                  </w:r>
-                  <w:proofErr w:type="spellEnd"/>
-                  <w:r>
-                    <w:t>." With A is number of orders.</w:t>
+                    <w:t>System will show message: “Món hàng này đã có A người đặt, có thể bạn sẽ không mua được món hàng, vui lòng liên hệ với chủ cửa hàng để biêt thêm." With A is number of orders.</w:t>
                   </w:r>
                 </w:p>
               </w:tc>
@@ -4089,15 +3503,7 @@
                     <w:widowControl w:val="0"/>
                   </w:pPr>
                   <w:r>
-                    <w:t xml:space="preserve">System will send </w:t>
-                  </w:r>
-                  <w:proofErr w:type="spellStart"/>
-                  <w:r>
-                    <w:t>sms</w:t>
-                  </w:r>
-                  <w:proofErr w:type="spellEnd"/>
-                  <w:r>
-                    <w:t xml:space="preserve"> to notify price to user.</w:t>
+                    <w:t>System will send sms to notify price to user.</w:t>
                   </w:r>
                 </w:p>
               </w:tc>
@@ -4228,71 +3634,7 @@
                     <w:widowControl w:val="0"/>
                   </w:pPr>
                   <w:r>
-                    <w:t>Show message: “</w:t>
-                  </w:r>
-                  <w:proofErr w:type="spellStart"/>
-                  <w:r>
-                    <w:t>Vui</w:t>
-                  </w:r>
-                  <w:proofErr w:type="spellEnd"/>
-                  <w:r>
-                    <w:t xml:space="preserve"> </w:t>
-                  </w:r>
-                  <w:proofErr w:type="spellStart"/>
-                  <w:r>
-                    <w:t>lòng</w:t>
-                  </w:r>
-                  <w:proofErr w:type="spellEnd"/>
-                  <w:r>
-                    <w:t xml:space="preserve"> </w:t>
-                  </w:r>
-                  <w:proofErr w:type="spellStart"/>
-                  <w:r>
-                    <w:t>nhập</w:t>
-                  </w:r>
-                  <w:proofErr w:type="spellEnd"/>
-                  <w:r>
-                    <w:t xml:space="preserve"> </w:t>
-                  </w:r>
-                  <w:proofErr w:type="spellStart"/>
-                  <w:r>
-                    <w:t>thông</w:t>
-                  </w:r>
-                  <w:proofErr w:type="spellEnd"/>
-                  <w:r>
-                    <w:t xml:space="preserve"> tin </w:t>
-                  </w:r>
-                  <w:proofErr w:type="spellStart"/>
-                  <w:r>
-                    <w:t>vào</w:t>
-                  </w:r>
-                  <w:proofErr w:type="spellEnd"/>
-                  <w:r>
-                    <w:t xml:space="preserve"> </w:t>
-                  </w:r>
-                  <w:proofErr w:type="spellStart"/>
-                  <w:r>
-                    <w:t>nhưng</w:t>
-                  </w:r>
-                  <w:proofErr w:type="spellEnd"/>
-                  <w:r>
-                    <w:t xml:space="preserve"> ô </w:t>
-                  </w:r>
-                  <w:proofErr w:type="spellStart"/>
-                  <w:r>
-                    <w:t>bắt</w:t>
-                  </w:r>
-                  <w:proofErr w:type="spellEnd"/>
-                  <w:r>
-                    <w:t xml:space="preserve"> </w:t>
-                  </w:r>
-                  <w:proofErr w:type="spellStart"/>
-                  <w:r>
-                    <w:t>buộc</w:t>
-                  </w:r>
-                  <w:proofErr w:type="spellEnd"/>
-                  <w:r>
-                    <w:t>.”</w:t>
+                    <w:t>Show message: “Vui lòng nhập thông tin vào nhưng ô bắt buộc.”</w:t>
                   </w:r>
                 </w:p>
               </w:tc>
@@ -4347,95 +3689,7 @@
                     <w:widowControl w:val="0"/>
                   </w:pPr>
                   <w:r>
-                    <w:t>Show message: “</w:t>
-                  </w:r>
-                  <w:proofErr w:type="spellStart"/>
-                  <w:r>
-                    <w:t>Số</w:t>
-                  </w:r>
-                  <w:proofErr w:type="spellEnd"/>
-                  <w:r>
-                    <w:t xml:space="preserve"> </w:t>
-                  </w:r>
-                  <w:proofErr w:type="spellStart"/>
-                  <w:r>
-                    <w:t>điện</w:t>
-                  </w:r>
-                  <w:proofErr w:type="spellEnd"/>
-                  <w:r>
-                    <w:t xml:space="preserve"> </w:t>
-                  </w:r>
-                  <w:proofErr w:type="spellStart"/>
-                  <w:r>
-                    <w:t>thoại</w:t>
-                  </w:r>
-                  <w:proofErr w:type="spellEnd"/>
-                  <w:r>
-                    <w:t xml:space="preserve"> </w:t>
-                  </w:r>
-                  <w:proofErr w:type="spellStart"/>
-                  <w:r>
-                    <w:t>đã</w:t>
-                  </w:r>
-                  <w:proofErr w:type="spellEnd"/>
-                  <w:r>
-                    <w:t xml:space="preserve"> </w:t>
-                  </w:r>
-                  <w:proofErr w:type="spellStart"/>
-                  <w:r>
-                    <w:t>sử</w:t>
-                  </w:r>
-                  <w:proofErr w:type="spellEnd"/>
-                  <w:r>
-                    <w:t xml:space="preserve"> </w:t>
-                  </w:r>
-                  <w:proofErr w:type="spellStart"/>
-                  <w:r>
-                    <w:t>dụng</w:t>
-                  </w:r>
-                  <w:proofErr w:type="spellEnd"/>
-                  <w:r>
-                    <w:t xml:space="preserve"> </w:t>
-                  </w:r>
-                  <w:proofErr w:type="spellStart"/>
-                  <w:r>
-                    <w:t>để</w:t>
-                  </w:r>
-                  <w:proofErr w:type="spellEnd"/>
-                  <w:r>
-                    <w:t xml:space="preserve"> </w:t>
-                  </w:r>
-                  <w:proofErr w:type="spellStart"/>
-                  <w:r>
-                    <w:t>đặt</w:t>
-                  </w:r>
-                  <w:proofErr w:type="spellEnd"/>
-                  <w:r>
-                    <w:t xml:space="preserve"> </w:t>
-                  </w:r>
-                  <w:proofErr w:type="spellStart"/>
-                  <w:r>
-                    <w:t>món</w:t>
-                  </w:r>
-                  <w:proofErr w:type="spellEnd"/>
-                  <w:r>
-                    <w:t xml:space="preserve"> </w:t>
-                  </w:r>
-                  <w:proofErr w:type="spellStart"/>
-                  <w:r>
-                    <w:t>hàng</w:t>
-                  </w:r>
-                  <w:proofErr w:type="spellEnd"/>
-                  <w:r>
-                    <w:t xml:space="preserve"> </w:t>
-                  </w:r>
-                  <w:proofErr w:type="spellStart"/>
-                  <w:r>
-                    <w:t>này</w:t>
-                  </w:r>
-                  <w:proofErr w:type="spellEnd"/>
-                  <w:r>
-                    <w:t>”.</w:t>
+                    <w:t>Show message: “Số điện thoại đã sử dụng để đặt món hàng này”.</w:t>
                   </w:r>
                 </w:p>
               </w:tc>
@@ -4520,8 +3774,6 @@
             </w:r>
           </w:p>
         </w:tc>
-        <w:bookmarkStart w:id="0" w:name="_GoBack"/>
-        <w:bookmarkEnd w:id="0"/>
       </w:tr>
     </w:tbl>
     <w:p/>

</xml_diff>